<commit_message>
added test for Clear History & change default destination
</commit_message>
<xml_diff>
--- a/Appium iOS Coverage.docx
+++ b/Appium iOS Coverage.docx
@@ -813,6 +813,285 @@
         </w:rPr>
         <w:t>- Verify that Backup finished while PP is in the background</w:t>
       </w:r>
+    </w:p>
+    <w:p>
+      <w:pPr>
+        <w:shd w:val="clear" w:color="auto" w:fill="FFFFFF"/>
+        <w:rPr>
+          <w:rFonts w:ascii="Arial" w:eastAsia="Times New Roman" w:hAnsi="Arial" w:cs="Times New Roman"/>
+          <w:color w:val="222222"/>
+          <w:sz w:val="20"/>
+          <w:szCs w:val="20"/>
+        </w:rPr>
+      </w:pPr>
+    </w:p>
+    <w:p>
+      <w:pPr>
+        <w:shd w:val="clear" w:color="auto" w:fill="FFFFFF"/>
+        <w:rPr>
+          <w:rFonts w:ascii="Arial" w:eastAsia="Times New Roman" w:hAnsi="Arial" w:cs="Times New Roman"/>
+          <w:b/>
+          <w:bCs/>
+          <w:color w:val="222222"/>
+          <w:sz w:val="20"/>
+          <w:szCs w:val="20"/>
+        </w:rPr>
+      </w:pPr>
+      <w:r>
+        <w:rPr>
+          <w:rFonts w:ascii="Arial" w:eastAsia="Times New Roman" w:hAnsi="Arial" w:cs="Times New Roman"/>
+          <w:b/>
+          <w:bCs/>
+          <w:color w:val="222222"/>
+          <w:sz w:val="20"/>
+          <w:szCs w:val="20"/>
+        </w:rPr>
+        <w:t>Settings</w:t>
+      </w:r>
+      <w:r>
+        <w:rPr>
+          <w:rFonts w:ascii="Arial" w:eastAsia="Times New Roman" w:hAnsi="Arial" w:cs="Times New Roman"/>
+          <w:b/>
+          <w:bCs/>
+          <w:color w:val="222222"/>
+          <w:sz w:val="20"/>
+          <w:szCs w:val="20"/>
+        </w:rPr>
+        <w:t>: More</w:t>
+      </w:r>
+    </w:p>
+    <w:p>
+      <w:pPr>
+        <w:pStyle w:val="ListParagraph"/>
+        <w:numPr>
+          <w:ilvl w:val="0"/>
+          <w:numId w:val="2"/>
+        </w:numPr>
+        <w:shd w:val="clear" w:color="auto" w:fill="FFFFFF"/>
+        <w:rPr>
+          <w:rFonts w:ascii="Arial" w:eastAsia="Times New Roman" w:hAnsi="Arial" w:cs="Times New Roman"/>
+          <w:bCs/>
+          <w:color w:val="222222"/>
+          <w:sz w:val="20"/>
+          <w:szCs w:val="20"/>
+        </w:rPr>
+      </w:pPr>
+      <w:r>
+        <w:rPr>
+          <w:rFonts w:ascii="Arial" w:eastAsia="Times New Roman" w:hAnsi="Arial" w:cs="Times New Roman"/>
+          <w:bCs/>
+          <w:color w:val="222222"/>
+          <w:sz w:val="20"/>
+          <w:szCs w:val="20"/>
+        </w:rPr>
+        <w:t>Help</w:t>
+      </w:r>
+    </w:p>
+    <w:p>
+      <w:pPr>
+        <w:pStyle w:val="ListParagraph"/>
+        <w:numPr>
+          <w:ilvl w:val="0"/>
+          <w:numId w:val="2"/>
+        </w:numPr>
+        <w:shd w:val="clear" w:color="auto" w:fill="FFFFFF"/>
+        <w:rPr>
+          <w:rFonts w:ascii="Arial" w:eastAsia="Times New Roman" w:hAnsi="Arial" w:cs="Times New Roman"/>
+          <w:color w:val="222222"/>
+          <w:sz w:val="20"/>
+          <w:szCs w:val="20"/>
+        </w:rPr>
+      </w:pPr>
+      <w:r>
+        <w:rPr>
+          <w:rFonts w:ascii="Arial" w:eastAsia="Times New Roman" w:hAnsi="Arial" w:cs="Times New Roman"/>
+          <w:color w:val="222222"/>
+          <w:sz w:val="20"/>
+          <w:szCs w:val="20"/>
+        </w:rPr>
+        <w:t>Terms Of Service</w:t>
+      </w:r>
+    </w:p>
+    <w:p>
+      <w:pPr>
+        <w:pStyle w:val="ListParagraph"/>
+        <w:numPr>
+          <w:ilvl w:val="0"/>
+          <w:numId w:val="2"/>
+        </w:numPr>
+        <w:shd w:val="clear" w:color="auto" w:fill="FFFFFF"/>
+        <w:rPr>
+          <w:rFonts w:ascii="Arial" w:eastAsia="Times New Roman" w:hAnsi="Arial" w:cs="Times New Roman"/>
+          <w:color w:val="222222"/>
+          <w:sz w:val="20"/>
+          <w:szCs w:val="20"/>
+        </w:rPr>
+      </w:pPr>
+      <w:r>
+        <w:rPr>
+          <w:rFonts w:ascii="Arial" w:eastAsia="Times New Roman" w:hAnsi="Arial" w:cs="Times New Roman"/>
+          <w:color w:val="222222"/>
+          <w:sz w:val="20"/>
+          <w:szCs w:val="20"/>
+        </w:rPr>
+        <w:t>Privacy Policy</w:t>
+      </w:r>
+    </w:p>
+    <w:p>
+      <w:pPr>
+        <w:shd w:val="clear" w:color="auto" w:fill="FFFFFF"/>
+        <w:rPr>
+          <w:rFonts w:ascii="Arial" w:eastAsia="Times New Roman" w:hAnsi="Arial" w:cs="Times New Roman"/>
+          <w:color w:val="222222"/>
+          <w:sz w:val="20"/>
+          <w:szCs w:val="20"/>
+        </w:rPr>
+      </w:pPr>
+    </w:p>
+    <w:p>
+      <w:pPr>
+        <w:shd w:val="clear" w:color="auto" w:fill="FFFFFF"/>
+        <w:rPr>
+          <w:rFonts w:ascii="Arial" w:eastAsia="Times New Roman" w:hAnsi="Arial" w:cs="Times New Roman"/>
+          <w:color w:val="222222"/>
+          <w:sz w:val="20"/>
+          <w:szCs w:val="20"/>
+        </w:rPr>
+      </w:pPr>
+    </w:p>
+    <w:p>
+      <w:pPr>
+        <w:shd w:val="clear" w:color="auto" w:fill="FFFFFF"/>
+        <w:rPr>
+          <w:rFonts w:ascii="Arial" w:eastAsia="Times New Roman" w:hAnsi="Arial" w:cs="Times New Roman"/>
+          <w:color w:val="222222"/>
+          <w:sz w:val="20"/>
+          <w:szCs w:val="20"/>
+        </w:rPr>
+      </w:pPr>
+    </w:p>
+    <w:p>
+      <w:pPr>
+        <w:shd w:val="clear" w:color="auto" w:fill="FFFFFF"/>
+        <w:rPr>
+          <w:rFonts w:ascii="Arial" w:eastAsia="Times New Roman" w:hAnsi="Arial" w:cs="Times New Roman"/>
+          <w:b/>
+          <w:bCs/>
+          <w:color w:val="222222"/>
+          <w:sz w:val="20"/>
+          <w:szCs w:val="20"/>
+        </w:rPr>
+      </w:pPr>
+      <w:r>
+        <w:rPr>
+          <w:rFonts w:ascii="Arial" w:eastAsia="Times New Roman" w:hAnsi="Arial" w:cs="Times New Roman"/>
+          <w:b/>
+          <w:bCs/>
+          <w:color w:val="222222"/>
+          <w:sz w:val="20"/>
+          <w:szCs w:val="20"/>
+        </w:rPr>
+        <w:t>Settings</w:t>
+      </w:r>
+      <w:r>
+        <w:rPr>
+          <w:rFonts w:ascii="Arial" w:eastAsia="Times New Roman" w:hAnsi="Arial" w:cs="Times New Roman"/>
+          <w:b/>
+          <w:bCs/>
+          <w:color w:val="222222"/>
+          <w:sz w:val="20"/>
+          <w:szCs w:val="20"/>
+        </w:rPr>
+        <w:t>:</w:t>
+      </w:r>
+    </w:p>
+    <w:p>
+      <w:pPr>
+        <w:pStyle w:val="ListParagraph"/>
+        <w:numPr>
+          <w:ilvl w:val="0"/>
+          <w:numId w:val="2"/>
+        </w:numPr>
+        <w:shd w:val="clear" w:color="auto" w:fill="FFFFFF"/>
+        <w:rPr>
+          <w:rFonts w:ascii="Arial" w:eastAsia="Times New Roman" w:hAnsi="Arial" w:cs="Times New Roman"/>
+          <w:bCs/>
+          <w:color w:val="222222"/>
+          <w:sz w:val="20"/>
+          <w:szCs w:val="20"/>
+        </w:rPr>
+      </w:pPr>
+      <w:r>
+        <w:rPr>
+          <w:rFonts w:ascii="Arial" w:eastAsia="Times New Roman" w:hAnsi="Arial" w:cs="Times New Roman"/>
+          <w:bCs/>
+          <w:color w:val="222222"/>
+          <w:sz w:val="20"/>
+          <w:szCs w:val="20"/>
+        </w:rPr>
+        <w:t>Share</w:t>
+      </w:r>
+    </w:p>
+    <w:p>
+      <w:pPr>
+        <w:pStyle w:val="ListParagraph"/>
+        <w:numPr>
+          <w:ilvl w:val="0"/>
+          <w:numId w:val="2"/>
+        </w:numPr>
+        <w:shd w:val="clear" w:color="auto" w:fill="FFFFFF"/>
+        <w:rPr>
+          <w:rFonts w:ascii="Arial" w:eastAsia="Times New Roman" w:hAnsi="Arial" w:cs="Times New Roman"/>
+          <w:color w:val="222222"/>
+          <w:sz w:val="20"/>
+          <w:szCs w:val="20"/>
+        </w:rPr>
+      </w:pPr>
+      <w:r>
+        <w:rPr>
+          <w:rFonts w:ascii="Arial" w:eastAsia="Times New Roman" w:hAnsi="Arial" w:cs="Times New Roman"/>
+          <w:color w:val="222222"/>
+          <w:sz w:val="20"/>
+          <w:szCs w:val="20"/>
+        </w:rPr>
+        <w:t>Rate Us</w:t>
+      </w:r>
+    </w:p>
+    <w:p>
+      <w:pPr>
+        <w:pStyle w:val="ListParagraph"/>
+        <w:numPr>
+          <w:ilvl w:val="0"/>
+          <w:numId w:val="2"/>
+        </w:numPr>
+        <w:shd w:val="clear" w:color="auto" w:fill="FFFFFF"/>
+        <w:rPr>
+          <w:rFonts w:ascii="Arial" w:eastAsia="Times New Roman" w:hAnsi="Arial" w:cs="Times New Roman"/>
+          <w:color w:val="222222"/>
+          <w:sz w:val="20"/>
+          <w:szCs w:val="20"/>
+        </w:rPr>
+      </w:pPr>
+      <w:r>
+        <w:rPr>
+          <w:rFonts w:ascii="Arial" w:eastAsia="Times New Roman" w:hAnsi="Arial" w:cs="Times New Roman"/>
+          <w:color w:val="222222"/>
+          <w:sz w:val="20"/>
+          <w:szCs w:val="20"/>
+        </w:rPr>
+        <w:t>Contact support</w:t>
+      </w:r>
+    </w:p>
+    <w:p>
+      <w:pPr>
+        <w:shd w:val="clear" w:color="auto" w:fill="FFFFFF"/>
+        <w:rPr>
+          <w:rFonts w:ascii="Arial" w:eastAsia="Times New Roman" w:hAnsi="Arial" w:cs="Times New Roman"/>
+          <w:color w:val="222222"/>
+          <w:sz w:val="20"/>
+          <w:szCs w:val="20"/>
+        </w:rPr>
+      </w:pPr>
     </w:p>
     <w:p>
       <w:pPr>
@@ -958,7 +1237,6 @@
           <w:sz w:val="20"/>
           <w:szCs w:val="20"/>
         </w:rPr>
-        <w:lastRenderedPageBreak/>
         <w:t>Team Folders</w:t>
       </w:r>
     </w:p>
@@ -1018,25 +1296,173 @@
           <w:sz w:val="20"/>
           <w:szCs w:val="20"/>
         </w:rPr>
-        <w:t>Remove users from team folder (remove share from the sharing user &amp; from shared user</w:t>
+        <w:t>Remove users from team folder (remove share from the sharing user &amp; from shared user)</w:t>
+      </w:r>
+    </w:p>
+    <w:p>
+      <w:pPr>
+        <w:shd w:val="clear" w:color="auto" w:fill="FFFFFF"/>
+        <w:rPr>
+          <w:rFonts w:ascii="Arial" w:eastAsia="Times New Roman" w:hAnsi="Arial" w:cs="Times New Roman"/>
+          <w:color w:val="222222"/>
+          <w:sz w:val="20"/>
+          <w:szCs w:val="20"/>
+        </w:rPr>
+      </w:pPr>
+    </w:p>
+    <w:p>
+      <w:pPr>
+        <w:shd w:val="clear" w:color="auto" w:fill="FFFFFF"/>
+        <w:rPr>
+          <w:rFonts w:ascii="Arial" w:eastAsia="Times New Roman" w:hAnsi="Arial" w:cs="Times New Roman"/>
+          <w:color w:val="222222"/>
+          <w:sz w:val="20"/>
+          <w:szCs w:val="20"/>
+        </w:rPr>
+      </w:pPr>
+    </w:p>
+    <w:p>
+      <w:pPr>
+        <w:shd w:val="clear" w:color="auto" w:fill="FFFFFF"/>
+        <w:rPr>
+          <w:rFonts w:ascii="Arial" w:eastAsia="Times New Roman" w:hAnsi="Arial" w:cs="Times New Roman"/>
+          <w:b/>
+          <w:bCs/>
+          <w:color w:val="222222"/>
+          <w:sz w:val="20"/>
+          <w:szCs w:val="20"/>
+        </w:rPr>
+      </w:pPr>
+      <w:r>
+        <w:rPr>
+          <w:rFonts w:ascii="Arial" w:eastAsia="Times New Roman" w:hAnsi="Arial" w:cs="Times New Roman"/>
+          <w:b/>
+          <w:bCs/>
+          <w:color w:val="222222"/>
+          <w:sz w:val="20"/>
+          <w:szCs w:val="20"/>
+        </w:rPr>
+        <w:t>Clear History</w:t>
+      </w:r>
+      <w:r>
+        <w:rPr>
+          <w:rFonts w:ascii="Arial" w:eastAsia="Times New Roman" w:hAnsi="Arial" w:cs="Times New Roman"/>
+          <w:b/>
+          <w:bCs/>
+          <w:color w:val="222222"/>
+          <w:sz w:val="20"/>
+          <w:szCs w:val="20"/>
+        </w:rPr>
+        <w:t xml:space="preserve"> </w:t>
+      </w:r>
+      <w:r>
+        <w:rPr>
+          <w:rFonts w:ascii="Arial" w:eastAsia="Times New Roman" w:hAnsi="Arial" w:cs="Times New Roman"/>
+          <w:b/>
+          <w:bCs/>
+          <w:color w:val="222222"/>
+          <w:sz w:val="20"/>
+          <w:szCs w:val="20"/>
+        </w:rPr>
+        <w:t xml:space="preserve">&amp; change </w:t>
+      </w:r>
+      <w:r>
+        <w:rPr>
+          <w:rFonts w:ascii="Arial" w:eastAsia="Times New Roman" w:hAnsi="Arial" w:cs="Times New Roman"/>
+          <w:b/>
+          <w:bCs/>
+          <w:color w:val="222222"/>
+          <w:sz w:val="20"/>
+          <w:szCs w:val="20"/>
+        </w:rPr>
+        <w:t>Default destination</w:t>
+      </w:r>
+    </w:p>
+    <w:p>
+      <w:pPr>
+        <w:pStyle w:val="ListParagraph"/>
+        <w:numPr>
+          <w:ilvl w:val="0"/>
+          <w:numId w:val="1"/>
+        </w:numPr>
+        <w:shd w:val="clear" w:color="auto" w:fill="FFFFFF"/>
+        <w:rPr>
+          <w:rFonts w:ascii="Arial" w:eastAsia="Times New Roman" w:hAnsi="Arial" w:cs="Times New Roman"/>
+          <w:color w:val="222222"/>
+          <w:sz w:val="20"/>
+          <w:szCs w:val="20"/>
+        </w:rPr>
+      </w:pPr>
+      <w:r>
+        <w:rPr>
+          <w:rFonts w:ascii="Arial" w:eastAsia="Times New Roman" w:hAnsi="Arial" w:cs="Times New Roman"/>
+          <w:color w:val="222222"/>
+          <w:sz w:val="20"/>
+          <w:szCs w:val="20"/>
+        </w:rPr>
+        <w:t>Make sure that the user can change the default destination by creating a new one</w:t>
+      </w:r>
+    </w:p>
+    <w:p>
+      <w:pPr>
+        <w:pStyle w:val="ListParagraph"/>
+        <w:numPr>
+          <w:ilvl w:val="0"/>
+          <w:numId w:val="1"/>
+        </w:numPr>
+        <w:shd w:val="clear" w:color="auto" w:fill="FFFFFF"/>
+        <w:rPr>
+          <w:rFonts w:ascii="Arial" w:eastAsia="Times New Roman" w:hAnsi="Arial" w:cs="Times New Roman"/>
+          <w:color w:val="222222"/>
+          <w:sz w:val="20"/>
+          <w:szCs w:val="20"/>
+        </w:rPr>
+      </w:pPr>
+      <w:r>
+        <w:rPr>
+          <w:rFonts w:ascii="Arial" w:eastAsia="Times New Roman" w:hAnsi="Arial" w:cs="Times New Roman"/>
+          <w:color w:val="222222"/>
+          <w:sz w:val="20"/>
+          <w:szCs w:val="20"/>
+        </w:rPr>
+        <w:t>Clear history &amp; verify that all items are uploaded to the new default destination</w:t>
       </w:r>
       <w:bookmarkStart w:id="0" w:name="_GoBack"/>
       <w:bookmarkEnd w:id="0"/>
-      <w:r>
-        <w:rPr>
-          <w:rFonts w:ascii="Arial" w:eastAsia="Times New Roman" w:hAnsi="Arial" w:cs="Times New Roman"/>
-          <w:color w:val="222222"/>
-          <w:sz w:val="20"/>
-          <w:szCs w:val="20"/>
-        </w:rPr>
-        <w:t>)</w:t>
-      </w:r>
-    </w:p>
-    <w:p>
-      <w:pPr>
-        <w:shd w:val="clear" w:color="auto" w:fill="FFFFFF"/>
-        <w:rPr>
-          <w:rFonts w:ascii="Arial" w:eastAsia="Times New Roman" w:hAnsi="Arial" w:cs="Times New Roman"/>
+    </w:p>
+    <w:p>
+      <w:pPr>
+        <w:shd w:val="clear" w:color="auto" w:fill="FFFFFF"/>
+        <w:rPr>
+          <w:rFonts w:ascii="Arial" w:eastAsia="Times New Roman" w:hAnsi="Arial" w:cs="Times New Roman"/>
+          <w:b/>
+          <w:bCs/>
+          <w:color w:val="222222"/>
+          <w:sz w:val="20"/>
+          <w:szCs w:val="20"/>
+        </w:rPr>
+      </w:pPr>
+    </w:p>
+    <w:p>
+      <w:pPr>
+        <w:shd w:val="clear" w:color="auto" w:fill="FFFFFF"/>
+        <w:rPr>
+          <w:rFonts w:ascii="Arial" w:eastAsia="Times New Roman" w:hAnsi="Arial" w:cs="Times New Roman"/>
+          <w:b/>
+          <w:bCs/>
+          <w:color w:val="222222"/>
+          <w:sz w:val="20"/>
+          <w:szCs w:val="20"/>
+        </w:rPr>
+      </w:pPr>
+    </w:p>
+    <w:p>
+      <w:pPr>
+        <w:shd w:val="clear" w:color="auto" w:fill="FFFFFF"/>
+        <w:rPr>
+          <w:rFonts w:ascii="Arial" w:eastAsia="Times New Roman" w:hAnsi="Arial" w:cs="Times New Roman"/>
+          <w:b/>
+          <w:bCs/>
           <w:color w:val="222222"/>
           <w:sz w:val="20"/>
           <w:szCs w:val="20"/>
@@ -1069,10 +1495,10 @@
 <file path=word/numbering.xml><?xml version="1.0" encoding="utf-8"?>
 <w:numbering xmlns:wpc="http://schemas.microsoft.com/office/word/2010/wordprocessingCanvas" xmlns:mo="http://schemas.microsoft.com/office/mac/office/2008/main" xmlns:mc="http://schemas.openxmlformats.org/markup-compatibility/2006" xmlns:mv="urn:schemas-microsoft-com:mac:vml" xmlns:o="urn:schemas-microsoft-com:office:office" xmlns:r="http://schemas.openxmlformats.org/officeDocument/2006/relationships" xmlns:m="http://schemas.openxmlformats.org/officeDocument/2006/math" xmlns:v="urn:schemas-microsoft-com:vml" xmlns:wp14="http://schemas.microsoft.com/office/word/2010/wordprocessingDrawing" xmlns:wp="http://schemas.openxmlformats.org/drawingml/2006/wordprocessingDrawing" xmlns:w10="urn:schemas-microsoft-com:office:word" xmlns:w="http://schemas.openxmlformats.org/wordprocessingml/2006/main" xmlns:w14="http://schemas.microsoft.com/office/word/2010/wordml" xmlns:wpg="http://schemas.microsoft.com/office/word/2010/wordprocessingGroup" xmlns:wpi="http://schemas.microsoft.com/office/word/2010/wordprocessingInk" xmlns:wne="http://schemas.microsoft.com/office/word/2006/wordml" xmlns:wps="http://schemas.microsoft.com/office/word/2010/wordprocessingShape" mc:Ignorable="w14 wp14">
   <w:abstractNum w:abstractNumId="0">
-    <w:nsid w:val="4D2F5257"/>
+    <w:nsid w:val="1C1E6FE1"/>
     <w:multiLevelType w:val="hybridMultilevel"/>
-    <w:tmpl w:val="B85EA3EC"/>
-    <w:lvl w:ilvl="0" w:tplc="F0AE0AAC">
+    <w:tmpl w:val="49FA7362"/>
+    <w:lvl w:ilvl="0" w:tplc="F8BCE658">
       <w:numFmt w:val="bullet"/>
       <w:lvlText w:val="-"/>
       <w:lvlJc w:val="left"/>
@@ -1180,7 +1606,122 @@
       </w:rPr>
     </w:lvl>
   </w:abstractNum>
+  <w:abstractNum w:abstractNumId="1">
+    <w:nsid w:val="4D2F5257"/>
+    <w:multiLevelType w:val="hybridMultilevel"/>
+    <w:tmpl w:val="B85EA3EC"/>
+    <w:lvl w:ilvl="0" w:tplc="F0AE0AAC">
+      <w:numFmt w:val="bullet"/>
+      <w:lvlText w:val="-"/>
+      <w:lvlJc w:val="left"/>
+      <w:pPr>
+        <w:ind w:left="720" w:hanging="360"/>
+      </w:pPr>
+      <w:rPr>
+        <w:rFonts w:ascii="Arial" w:eastAsia="Times New Roman" w:hAnsi="Arial" w:cs="Arial" w:hint="default"/>
+      </w:rPr>
+    </w:lvl>
+    <w:lvl w:ilvl="1" w:tplc="04090003" w:tentative="1">
+      <w:start w:val="1"/>
+      <w:numFmt w:val="bullet"/>
+      <w:lvlText w:val="o"/>
+      <w:lvlJc w:val="left"/>
+      <w:pPr>
+        <w:ind w:left="1440" w:hanging="360"/>
+      </w:pPr>
+      <w:rPr>
+        <w:rFonts w:ascii="Courier New" w:hAnsi="Courier New" w:hint="default"/>
+      </w:rPr>
+    </w:lvl>
+    <w:lvl w:ilvl="2" w:tplc="04090005" w:tentative="1">
+      <w:start w:val="1"/>
+      <w:numFmt w:val="bullet"/>
+      <w:lvlText w:val=""/>
+      <w:lvlJc w:val="left"/>
+      <w:pPr>
+        <w:ind w:left="2160" w:hanging="360"/>
+      </w:pPr>
+      <w:rPr>
+        <w:rFonts w:ascii="Wingdings" w:hAnsi="Wingdings" w:hint="default"/>
+      </w:rPr>
+    </w:lvl>
+    <w:lvl w:ilvl="3" w:tplc="04090001" w:tentative="1">
+      <w:start w:val="1"/>
+      <w:numFmt w:val="bullet"/>
+      <w:lvlText w:val=""/>
+      <w:lvlJc w:val="left"/>
+      <w:pPr>
+        <w:ind w:left="2880" w:hanging="360"/>
+      </w:pPr>
+      <w:rPr>
+        <w:rFonts w:ascii="Symbol" w:hAnsi="Symbol" w:hint="default"/>
+      </w:rPr>
+    </w:lvl>
+    <w:lvl w:ilvl="4" w:tplc="04090003" w:tentative="1">
+      <w:start w:val="1"/>
+      <w:numFmt w:val="bullet"/>
+      <w:lvlText w:val="o"/>
+      <w:lvlJc w:val="left"/>
+      <w:pPr>
+        <w:ind w:left="3600" w:hanging="360"/>
+      </w:pPr>
+      <w:rPr>
+        <w:rFonts w:ascii="Courier New" w:hAnsi="Courier New" w:hint="default"/>
+      </w:rPr>
+    </w:lvl>
+    <w:lvl w:ilvl="5" w:tplc="04090005" w:tentative="1">
+      <w:start w:val="1"/>
+      <w:numFmt w:val="bullet"/>
+      <w:lvlText w:val=""/>
+      <w:lvlJc w:val="left"/>
+      <w:pPr>
+        <w:ind w:left="4320" w:hanging="360"/>
+      </w:pPr>
+      <w:rPr>
+        <w:rFonts w:ascii="Wingdings" w:hAnsi="Wingdings" w:hint="default"/>
+      </w:rPr>
+    </w:lvl>
+    <w:lvl w:ilvl="6" w:tplc="04090001" w:tentative="1">
+      <w:start w:val="1"/>
+      <w:numFmt w:val="bullet"/>
+      <w:lvlText w:val=""/>
+      <w:lvlJc w:val="left"/>
+      <w:pPr>
+        <w:ind w:left="5040" w:hanging="360"/>
+      </w:pPr>
+      <w:rPr>
+        <w:rFonts w:ascii="Symbol" w:hAnsi="Symbol" w:hint="default"/>
+      </w:rPr>
+    </w:lvl>
+    <w:lvl w:ilvl="7" w:tplc="04090003" w:tentative="1">
+      <w:start w:val="1"/>
+      <w:numFmt w:val="bullet"/>
+      <w:lvlText w:val="o"/>
+      <w:lvlJc w:val="left"/>
+      <w:pPr>
+        <w:ind w:left="5760" w:hanging="360"/>
+      </w:pPr>
+      <w:rPr>
+        <w:rFonts w:ascii="Courier New" w:hAnsi="Courier New" w:hint="default"/>
+      </w:rPr>
+    </w:lvl>
+    <w:lvl w:ilvl="8" w:tplc="04090005" w:tentative="1">
+      <w:start w:val="1"/>
+      <w:numFmt w:val="bullet"/>
+      <w:lvlText w:val=""/>
+      <w:lvlJc w:val="left"/>
+      <w:pPr>
+        <w:ind w:left="6480" w:hanging="360"/>
+      </w:pPr>
+      <w:rPr>
+        <w:rFonts w:ascii="Wingdings" w:hAnsi="Wingdings" w:hint="default"/>
+      </w:rPr>
+    </w:lvl>
+  </w:abstractNum>
   <w:num w:numId="1">
+    <w:abstractNumId w:val="1"/>
+  </w:num>
+  <w:num w:numId="2">
     <w:abstractNumId w:val="0"/>
   </w:num>
 </w:numbering>

</xml_diff>